<commit_message>
Add description about judge kernel v1.0.2
</commit_message>
<xml_diff>
--- a/doc/online judge开发和部署指导书.docx
+++ b/doc/online judge开发和部署指导书.docx
@@ -883,7 +883,56 @@
         <w:rPr>
           <w:rFonts w:hint="eastAsia"/>
         </w:rPr>
-        <w:t>的架构方式。</w:t>
+        <w:t>的架构方式</w:t>
+      </w:r>
+      <w:r>
+        <w:rPr>
+          <w:rFonts w:hint="eastAsia"/>
+        </w:rPr>
+        <w:t>，其中</w:t>
+      </w:r>
+      <w:r>
+        <w:rPr>
+          <w:rFonts w:hint="eastAsia"/>
+        </w:rPr>
+        <w:t>GUET-DEPT3 OJ</w:t>
+      </w:r>
+      <w:r>
+        <w:rPr>
+          <w:rFonts w:hint="eastAsia"/>
+        </w:rPr>
+        <w:t>涉及验证</w:t>
+      </w:r>
+      <w:proofErr w:type="gramStart"/>
+      <w:r>
+        <w:rPr>
+          <w:rFonts w:hint="eastAsia"/>
+        </w:rPr>
+        <w:t>码猜解</w:t>
+      </w:r>
+      <w:proofErr w:type="gramEnd"/>
+      <w:r>
+        <w:rPr>
+          <w:rFonts w:hint="eastAsia"/>
+        </w:rPr>
+        <w:t>，使用开源</w:t>
+      </w:r>
+      <w:proofErr w:type="spellStart"/>
+      <w:r>
+        <w:t>T</w:t>
+      </w:r>
+      <w:r>
+        <w:t>esseract</w:t>
+      </w:r>
+      <w:proofErr w:type="spellEnd"/>
+      <w:r>
+        <w:t>工具可高概率破解</w:t>
+      </w:r>
+      <w:r>
+        <w:rPr>
+          <w:rFonts w:hint="eastAsia"/>
+        </w:rPr>
+        <w:t>。</w:t>
       </w:r>
     </w:p>
     <w:p>
@@ -1071,9 +1120,6 @@
         <w:spacing w:line="240" w:lineRule="auto"/>
         <w:ind w:firstLine="480"/>
         <w:jc w:val="left"/>
-        <w:rPr>
-          <w:rFonts w:hint="eastAsia"/>
-        </w:rPr>
       </w:pPr>
     </w:p>
     <w:p>
@@ -1081,9 +1127,6 @@
         <w:spacing w:line="240" w:lineRule="auto"/>
         <w:ind w:firstLine="480"/>
         <w:jc w:val="left"/>
-        <w:rPr>
-          <w:rFonts w:hint="eastAsia"/>
-        </w:rPr>
       </w:pPr>
       <w:r>
         <w:rPr>
@@ -1109,9 +1152,6 @@
         <w:spacing w:line="240" w:lineRule="auto"/>
         <w:ind w:firstLine="480"/>
         <w:jc w:val="left"/>
-        <w:rPr>
-          <w:rFonts w:hint="eastAsia"/>
-        </w:rPr>
       </w:pPr>
       <w:r>
         <w:rPr>
@@ -1159,9 +1199,6 @@
         <w:spacing w:line="240" w:lineRule="auto"/>
         <w:ind w:firstLine="480"/>
         <w:jc w:val="left"/>
-        <w:rPr>
-          <w:rFonts w:hint="eastAsia"/>
-        </w:rPr>
       </w:pPr>
       <w:r>
         <w:rPr>
@@ -1200,9 +1237,6 @@
         <w:spacing w:line="240" w:lineRule="auto"/>
         <w:ind w:firstLine="480"/>
         <w:jc w:val="left"/>
-        <w:rPr>
-          <w:rFonts w:hint="eastAsia"/>
-        </w:rPr>
       </w:pPr>
       <w:r>
         <w:rPr>
@@ -1407,9 +1441,6 @@
         <w:spacing w:line="240" w:lineRule="auto"/>
         <w:ind w:firstLine="480"/>
         <w:jc w:val="left"/>
-        <w:rPr>
-          <w:rFonts w:hint="eastAsia"/>
-        </w:rPr>
       </w:pPr>
     </w:p>
     <w:p>
@@ -1458,7 +1489,14 @@
         <w:rPr>
           <w:rFonts w:hint="eastAsia"/>
         </w:rPr>
-        <w:t>命令行特性支持命令联想、自动补全等功能，极大方便了系统的管理。</w:t>
+        <w:t>命令行特性支持命令联想、自动补全</w:t>
+      </w:r>
+      <w:r>
+        <w:rPr>
+          <w:rFonts w:hint="eastAsia"/>
+        </w:rPr>
+        <w:lastRenderedPageBreak/>
+        <w:t>等功能，极大方便了系统的管理。</w:t>
       </w:r>
     </w:p>
     <w:p>
@@ -1469,7 +1507,6 @@
         <w:rPr>
           <w:rFonts w:hint="eastAsia"/>
         </w:rPr>
-        <w:lastRenderedPageBreak/>
         <w:t>查看当前版本号的命令如下：</w:t>
       </w:r>
     </w:p>
@@ -1523,9 +1560,6 @@
       <w:pPr>
         <w:spacing w:line="240" w:lineRule="auto"/>
         <w:ind w:firstLine="480"/>
-        <w:rPr>
-          <w:rFonts w:hint="eastAsia"/>
-        </w:rPr>
       </w:pPr>
     </w:p>
     <w:p>
@@ -1914,11 +1948,11 @@
       </w:r>
       <w:smartTag w:uri="urn:schemas-microsoft-com:office:smarttags" w:element="chsdate">
         <w:smartTagPr>
+          <w:attr w:name="Year" w:val="1899"/>
+          <w:attr w:name="Month" w:val="12"/>
+          <w:attr w:name="Day" w:val="30"/>
+          <w:attr w:name="IsLunarDate" w:val="False"/>
           <w:attr w:name="IsROCDate" w:val="False"/>
-          <w:attr w:name="IsLunarDate" w:val="False"/>
-          <w:attr w:name="Day" w:val="30"/>
-          <w:attr w:name="Month" w:val="12"/>
-          <w:attr w:name="Year" w:val="1899"/>
         </w:smartTagPr>
         <w:r>
           <w:rPr>
@@ -1954,6 +1988,7 @@
         <w:rPr>
           <w:rFonts w:hint="eastAsia"/>
         </w:rPr>
+        <w:lastRenderedPageBreak/>
         <w:t>右击</w:t>
       </w:r>
       <w:r>
@@ -2014,14 +2049,7 @@
         <w:rPr>
           <w:rFonts w:hint="eastAsia"/>
         </w:rPr>
-        <w:t>系统变量，添加以下环</w:t>
-      </w:r>
-      <w:r>
-        <w:rPr>
-          <w:rFonts w:hint="eastAsia"/>
-        </w:rPr>
-        <w:lastRenderedPageBreak/>
-        <w:t>境变量：</w:t>
+        <w:t>系统变量，添加以下环境变量：</w:t>
       </w:r>
     </w:p>
     <w:p>
@@ -2033,11 +2061,11 @@
       </w:r>
       <w:smartTag w:uri="urn:schemas-microsoft-com:office:smarttags" w:element="chsdate">
         <w:smartTagPr>
+          <w:attr w:name="Year" w:val="1899"/>
+          <w:attr w:name="Month" w:val="12"/>
+          <w:attr w:name="Day" w:val="30"/>
+          <w:attr w:name="IsLunarDate" w:val="False"/>
           <w:attr w:name="IsROCDate" w:val="False"/>
-          <w:attr w:name="IsLunarDate" w:val="False"/>
-          <w:attr w:name="Day" w:val="30"/>
-          <w:attr w:name="Month" w:val="12"/>
-          <w:attr w:name="Year" w:val="1899"/>
         </w:smartTagPr>
         <w:r>
           <w:t>1.6.0</w:t>
@@ -2747,6 +2775,7 @@
         <w:ind w:leftChars="400" w:left="960" w:firstLine="480"/>
       </w:pPr>
       <w:r>
+        <w:lastRenderedPageBreak/>
         <w:t>[Tool]</w:t>
       </w:r>
     </w:p>
@@ -2756,7 +2785,6 @@
       </w:pPr>
       <w:proofErr w:type="spellStart"/>
       <w:r>
-        <w:lastRenderedPageBreak/>
         <w:t>DeleteTemp</w:t>
       </w:r>
       <w:proofErr w:type="spellEnd"/>
@@ -3263,6 +3291,7 @@
           <w:color w:val="C00000"/>
           <w:szCs w:val="21"/>
         </w:rPr>
+        <w:lastRenderedPageBreak/>
         <w:t>OJ_INI_PATH=D\:\\OJ\\</w:t>
       </w:r>
       <w:proofErr w:type="spellStart"/>
@@ -3282,40 +3311,39 @@
           <w:color w:val="C00000"/>
           <w:szCs w:val="21"/>
         </w:rPr>
-        <w:t>\\data.ini</w:t>
-      </w:r>
-    </w:p>
-    <w:p>
-      <w:pPr>
-        <w:ind w:firstLine="482"/>
+        <w:t>\\config</w:t>
+      </w:r>
+      <w:r>
         <w:rPr>
           <w:b/>
           <w:color w:val="C00000"/>
-        </w:rPr>
-      </w:pPr>
-      <w:r>
-        <w:rPr>
-          <w:rFonts w:hint="eastAsia"/>
+          <w:szCs w:val="21"/>
+        </w:rPr>
+        <w:t>.ini</w:t>
+      </w:r>
+    </w:p>
+    <w:p>
+      <w:pPr>
+        <w:ind w:firstLine="482"/>
+        <w:rPr>
           <w:b/>
           <w:color w:val="C00000"/>
         </w:rPr>
-        <w:lastRenderedPageBreak/>
-        <w:t>其中</w:t>
-      </w:r>
-      <w:r>
-        <w:rPr>
+      </w:pPr>
+      <w:r>
+        <w:rPr>
+          <w:rFonts w:hint="eastAsia"/>
           <w:b/>
           <w:color w:val="C00000"/>
         </w:rPr>
-        <w:t>OJ_PATH</w:t>
-      </w:r>
-      <w:r>
-        <w:rPr>
-          <w:rFonts w:hint="eastAsia"/>
+        <w:t>其中</w:t>
+      </w:r>
+      <w:r>
+        <w:rPr>
           <w:b/>
           <w:color w:val="C00000"/>
         </w:rPr>
-        <w:t>为</w:t>
+        <w:t>OJ_PATH</w:t>
       </w:r>
       <w:r>
         <w:rPr>
@@ -3323,7 +3351,7 @@
           <w:b/>
           <w:color w:val="C00000"/>
         </w:rPr>
-        <w:t>OJ</w:t>
+        <w:t>为</w:t>
       </w:r>
       <w:r>
         <w:rPr>
@@ -3331,37 +3359,55 @@
           <w:b/>
           <w:color w:val="C00000"/>
         </w:rPr>
-        <w:t>文件夹绝对路径，</w:t>
-      </w:r>
-      <w:r>
-        <w:rPr>
+        <w:t>OJ</w:t>
+      </w:r>
+      <w:r>
+        <w:rPr>
+          <w:rFonts w:hint="eastAsia"/>
           <w:b/>
           <w:color w:val="C00000"/>
         </w:rPr>
-        <w:t>OJ_DATA_PATH</w:t>
-      </w:r>
-      <w:r>
-        <w:rPr>
-          <w:rFonts w:hint="eastAsia"/>
+        <w:t>文件夹绝对路径，</w:t>
+      </w:r>
+      <w:r>
+        <w:rPr>
           <w:b/>
           <w:color w:val="C00000"/>
         </w:rPr>
-        <w:t>为测试数据绝对路径，</w:t>
-      </w:r>
-      <w:r>
-        <w:rPr>
+        <w:t>OJ_DATA_PATH</w:t>
+      </w:r>
+      <w:r>
+        <w:rPr>
+          <w:rFonts w:hint="eastAsia"/>
           <w:b/>
           <w:color w:val="C00000"/>
         </w:rPr>
-        <w:t>OJ_TMP</w:t>
-      </w:r>
-      <w:r>
-        <w:rPr>
-          <w:rFonts w:hint="eastAsia"/>
+        <w:t>为测试数据绝对路径，</w:t>
+      </w:r>
+      <w:r>
+        <w:rPr>
           <w:b/>
           <w:color w:val="C00000"/>
         </w:rPr>
-        <w:t>为临时文件绝对路径，</w:t>
+        <w:t>OJ_TMP</w:t>
+      </w:r>
+      <w:r>
+        <w:rPr>
+          <w:rFonts w:hint="eastAsia"/>
+          <w:b/>
+          <w:color w:val="C00000"/>
+        </w:rPr>
+        <w:t>为临时文件绝对路</w:t>
+      </w:r>
+      <w:bookmarkStart w:id="20" w:name="_GoBack"/>
+      <w:bookmarkEnd w:id="20"/>
+      <w:r>
+        <w:rPr>
+          <w:rFonts w:hint="eastAsia"/>
+          <w:b/>
+          <w:color w:val="C00000"/>
+        </w:rPr>
+        <w:t>径，</w:t>
       </w:r>
       <w:r>
         <w:rPr>
@@ -4267,6 +4313,7 @@
         <w:rPr>
           <w:sz w:val="24"/>
         </w:rPr>
+        <w:lastRenderedPageBreak/>
         <w:t>在</w:t>
       </w:r>
       <w:r>
@@ -4321,7 +4368,6 @@
         <w:rPr>
           <w:szCs w:val="21"/>
         </w:rPr>
-        <w:lastRenderedPageBreak/>
         <w:t>C++=%PATH%%NAME%.%EXT%</w:t>
       </w:r>
     </w:p>
@@ -4990,9 +5036,6 @@
     <w:p>
       <w:pPr>
         <w:ind w:firstLine="480"/>
-        <w:rPr>
-          <w:rFonts w:hint="eastAsia"/>
-        </w:rPr>
       </w:pPr>
       <w:proofErr w:type="gramStart"/>
       <w:r>
@@ -5047,7 +5090,6 @@
         <w:spacing w:line="240" w:lineRule="auto"/>
         <w:ind w:firstLine="482"/>
         <w:rPr>
-          <w:rFonts w:hint="eastAsia"/>
           <w:b/>
         </w:rPr>
       </w:pPr>
@@ -5097,8 +5139,6 @@
         </w:rPr>
         <w:t>该命令行需要重启生效。</w:t>
       </w:r>
-      <w:bookmarkStart w:id="20" w:name="_GoBack"/>
-      <w:bookmarkEnd w:id="20"/>
     </w:p>
     <w:p>
       <w:pPr>
@@ -5151,9 +5191,6 @@
       <w:pPr>
         <w:spacing w:line="240" w:lineRule="auto"/>
         <w:ind w:firstLine="480"/>
-        <w:rPr>
-          <w:rFonts w:hint="eastAsia"/>
-        </w:rPr>
       </w:pPr>
     </w:p>
     <w:p>

</xml_diff>

<commit_message>
Modify document about v1.0.3
</commit_message>
<xml_diff>
--- a/doc/online judge开发和部署指导书.docx
+++ b/doc/online judge开发和部署指导书.docx
@@ -468,6 +468,9 @@
     <w:p>
       <w:pPr>
         <w:ind w:firstLine="480"/>
+        <w:rPr>
+          <w:rFonts w:hint="eastAsia"/>
+        </w:rPr>
       </w:pPr>
       <w:r>
         <w:rPr>
@@ -479,16 +482,16 @@
         <w:rPr>
           <w:rFonts w:hint="eastAsia"/>
         </w:rPr>
-        <w:t>最新</w:t>
-      </w:r>
-      <w:proofErr w:type="gramStart"/>
-      <w:r>
-        <w:rPr>
-          <w:rFonts w:hint="eastAsia"/>
-        </w:rPr>
-        <w:t>版本版本</w:t>
-      </w:r>
-      <w:proofErr w:type="gramEnd"/>
+        <w:t>最新版本</w:t>
+      </w:r>
+      <w:r>
+        <w:rPr>
+          <w:rFonts w:hint="eastAsia"/>
+        </w:rPr>
+        <w:t>源码</w:t>
+      </w:r>
+      <w:bookmarkStart w:id="10" w:name="_GoBack"/>
+      <w:bookmarkEnd w:id="10"/>
       <w:r>
         <w:rPr>
           <w:rFonts w:hint="eastAsia"/>
@@ -498,57 +501,67 @@
     </w:p>
     <w:p>
       <w:pPr>
-        <w:ind w:firstLine="480"/>
-        <w:rPr>
-          <w:rStyle w:val="a8"/>
-        </w:rPr>
-      </w:pPr>
-      <w:r>
-        <w:fldChar w:fldCharType="begin"/>
-      </w:r>
-      <w:r>
-        <w:instrText xml:space="preserve"> HYPERLINK "https://github.com/weizengke/JungleOS/releases/tag/1.0.2" </w:instrText>
-      </w:r>
-      <w:r>
-        <w:fldChar w:fldCharType="separate"/>
-      </w:r>
-      <w:r>
-        <w:rPr>
-          <w:rStyle w:val="a8"/>
-          <w:rFonts w:hint="eastAsia"/>
-        </w:rPr>
-        <w:t>Judge Kernel 1.0.</w:t>
-      </w:r>
-      <w:r>
-        <w:rPr>
-          <w:rStyle w:val="a8"/>
-        </w:rPr>
-        <w:t>2</w:t>
-      </w:r>
-    </w:p>
-    <w:p>
-      <w:pPr>
-        <w:ind w:firstLine="480"/>
-      </w:pPr>
-      <w:r>
-        <w:fldChar w:fldCharType="end"/>
+        <w:ind w:leftChars="200" w:left="480" w:firstLineChars="0" w:firstLine="0"/>
+      </w:pPr>
+      <w:r>
+        <w:t>Programming contest web platform</w:t>
+      </w:r>
+      <w:r>
+        <w:t>：</w:t>
       </w:r>
       <w:hyperlink r:id="rId6" w:history="1">
         <w:r>
           <w:rPr>
             <w:rStyle w:val="a8"/>
-            <w:rFonts w:hint="eastAsia"/>
+            <w:rFonts w:ascii="Helvetica" w:hAnsi="Helvetica"/>
+            <w:color w:val="21759B"/>
+            <w:sz w:val="21"/>
+            <w:szCs w:val="21"/>
+            <w:bdr w:val="none" w:sz="0" w:space="0" w:color="auto" w:frame="1"/>
+            <w:shd w:val="clear" w:color="auto" w:fill="FFFFFF"/>
           </w:rPr>
-          <w:t>Judge Web Platform 1.</w:t>
-        </w:r>
-        <w:r>
-          <w:rPr>
-            <w:rStyle w:val="a8"/>
-            <w:rFonts w:hint="eastAsia"/>
-          </w:rPr>
-          <w:t>1.131215r4</w:t>
+          <w:t>https://github.com/weizengke/gdoj</w:t>
         </w:r>
       </w:hyperlink>
+      <w:r>
+        <w:rPr>
+          <w:rFonts w:ascii="Helvetica" w:hAnsi="Helvetica"/>
+          <w:color w:val="444444"/>
+          <w:sz w:val="21"/>
+          <w:szCs w:val="21"/>
+        </w:rPr>
+        <w:br/>
+      </w:r>
+      <w:r>
+        <w:t>Judge Kernel</w:t>
+      </w:r>
+      <w:r>
+        <w:t>：</w:t>
+      </w:r>
+      <w:r>
+        <w:fldChar w:fldCharType="begin"/>
+      </w:r>
+      <w:r>
+        <w:instrText xml:space="preserve"> HYPERLINK "https://github.com/weizengke/jungle" </w:instrText>
+      </w:r>
+      <w:r>
+        <w:fldChar w:fldCharType="separate"/>
+      </w:r>
+      <w:r>
+        <w:rPr>
+          <w:rStyle w:val="a8"/>
+          <w:rFonts w:ascii="Helvetica" w:hAnsi="Helvetica"/>
+          <w:color w:val="21759B"/>
+          <w:sz w:val="21"/>
+          <w:szCs w:val="21"/>
+          <w:bdr w:val="none" w:sz="0" w:space="0" w:color="auto" w:frame="1"/>
+          <w:shd w:val="clear" w:color="auto" w:fill="FFFFFF"/>
+        </w:rPr>
+        <w:t>https://github.com/weizengke/jungle</w:t>
+      </w:r>
+      <w:r>
+        <w:fldChar w:fldCharType="end"/>
+      </w:r>
     </w:p>
     <w:p>
       <w:pPr>
@@ -1242,7 +1255,7 @@
         <w:rPr>
           <w:rFonts w:hint="eastAsia"/>
         </w:rPr>
-        <w:t>全局使能</w:t>
+        <w:t>使能</w:t>
       </w:r>
       <w:r>
         <w:rPr>
@@ -1287,7 +1300,13 @@
         <w:rPr>
           <w:rFonts w:hint="eastAsia"/>
         </w:rPr>
-        <w:t>使能去势能</w:t>
+        <w:t>使能去使</w:t>
+      </w:r>
+      <w:r>
+        <w:rPr>
+          <w:rFonts w:hint="eastAsia"/>
+        </w:rPr>
+        <w:t>能</w:t>
       </w:r>
       <w:r>
         <w:rPr>
@@ -1865,11 +1884,11 @@
         </w:rPr>
         <w:t>系统安装</w:t>
       </w:r>
-      <w:bookmarkStart w:id="10" w:name="_Toc325634351"/>
-      <w:bookmarkStart w:id="11" w:name="_Toc325640912"/>
-    </w:p>
-    <w:bookmarkEnd w:id="10"/>
+      <w:bookmarkStart w:id="11" w:name="_Toc325634351"/>
+      <w:bookmarkStart w:id="12" w:name="_Toc325640912"/>
+    </w:p>
     <w:bookmarkEnd w:id="11"/>
+    <w:bookmarkEnd w:id="12"/>
     <w:p>
       <w:pPr>
         <w:pStyle w:val="a5"/>
@@ -1948,11 +1967,11 @@
       </w:r>
       <w:smartTag w:uri="urn:schemas-microsoft-com:office:smarttags" w:element="chsdate">
         <w:smartTagPr>
+          <w:attr w:name="IsROCDate" w:val="False"/>
+          <w:attr w:name="IsLunarDate" w:val="False"/>
+          <w:attr w:name="Day" w:val="30"/>
+          <w:attr w:name="Month" w:val="12"/>
           <w:attr w:name="Year" w:val="1899"/>
-          <w:attr w:name="Month" w:val="12"/>
-          <w:attr w:name="Day" w:val="30"/>
-          <w:attr w:name="IsLunarDate" w:val="False"/>
-          <w:attr w:name="IsROCDate" w:val="False"/>
         </w:smartTagPr>
         <w:r>
           <w:rPr>
@@ -2061,11 +2080,11 @@
       </w:r>
       <w:smartTag w:uri="urn:schemas-microsoft-com:office:smarttags" w:element="chsdate">
         <w:smartTagPr>
+          <w:attr w:name="IsROCDate" w:val="False"/>
+          <w:attr w:name="IsLunarDate" w:val="False"/>
+          <w:attr w:name="Day" w:val="30"/>
+          <w:attr w:name="Month" w:val="12"/>
           <w:attr w:name="Year" w:val="1899"/>
-          <w:attr w:name="Month" w:val="12"/>
-          <w:attr w:name="Day" w:val="30"/>
-          <w:attr w:name="IsLunarDate" w:val="False"/>
-          <w:attr w:name="IsROCDate" w:val="False"/>
         </w:smartTagPr>
         <w:r>
           <w:t>1.6.0</w:t>
@@ -2090,8 +2109,8 @@
           <w:rFonts w:ascii="黑体" w:hAnsi="宋体"/>
         </w:rPr>
       </w:pPr>
-      <w:bookmarkStart w:id="12" w:name="_Toc325634352"/>
-      <w:bookmarkStart w:id="13" w:name="_Toc325640913"/>
+      <w:bookmarkStart w:id="13" w:name="_Toc325634352"/>
+      <w:bookmarkStart w:id="14" w:name="_Toc325640913"/>
       <w:r>
         <w:rPr>
           <w:rFonts w:ascii="黑体" w:hAnsi="宋体" w:hint="eastAsia"/>
@@ -2101,8 +2120,8 @@
       <w:r>
         <w:t>Tomcat</w:t>
       </w:r>
-      <w:bookmarkEnd w:id="12"/>
       <w:bookmarkEnd w:id="13"/>
+      <w:bookmarkEnd w:id="14"/>
     </w:p>
     <w:p>
       <w:pPr>
@@ -2327,16 +2346,16 @@
       <w:pPr>
         <w:pStyle w:val="a"/>
       </w:pPr>
-      <w:bookmarkStart w:id="14" w:name="_Toc325634353"/>
-      <w:bookmarkStart w:id="15" w:name="_Toc325640914"/>
+      <w:bookmarkStart w:id="15" w:name="_Toc325634353"/>
+      <w:bookmarkStart w:id="16" w:name="_Toc325640914"/>
       <w:r>
         <w:t>安装配置</w:t>
       </w:r>
       <w:r>
         <w:t>MySQL</w:t>
       </w:r>
-      <w:bookmarkEnd w:id="14"/>
       <w:bookmarkEnd w:id="15"/>
+      <w:bookmarkEnd w:id="16"/>
     </w:p>
     <w:p>
       <w:pPr>
@@ -2518,8 +2537,8 @@
       <w:pPr>
         <w:pStyle w:val="a"/>
       </w:pPr>
-      <w:bookmarkStart w:id="16" w:name="_Toc325634354"/>
-      <w:bookmarkStart w:id="17" w:name="_Toc325640915"/>
+      <w:bookmarkStart w:id="17" w:name="_Toc325634354"/>
+      <w:bookmarkStart w:id="18" w:name="_Toc325640915"/>
       <w:r>
         <w:rPr>
           <w:rFonts w:hint="eastAsia"/>
@@ -2535,8 +2554,8 @@
         </w:rPr>
         <w:t>系统判题内核程序</w:t>
       </w:r>
-      <w:bookmarkEnd w:id="16"/>
       <w:bookmarkEnd w:id="17"/>
+      <w:bookmarkEnd w:id="18"/>
     </w:p>
     <w:p>
       <w:pPr>
@@ -3072,8 +3091,8 @@
       <w:pPr>
         <w:pStyle w:val="a"/>
       </w:pPr>
-      <w:bookmarkStart w:id="18" w:name="_Toc325634355"/>
-      <w:bookmarkStart w:id="19" w:name="_Toc325640916"/>
+      <w:bookmarkStart w:id="19" w:name="_Toc325634355"/>
+      <w:bookmarkStart w:id="20" w:name="_Toc325640916"/>
       <w:r>
         <w:rPr>
           <w:rFonts w:hint="eastAsia"/>
@@ -3098,8 +3117,8 @@
         </w:rPr>
         <w:t>网站</w:t>
       </w:r>
-      <w:bookmarkEnd w:id="18"/>
       <w:bookmarkEnd w:id="19"/>
+      <w:bookmarkEnd w:id="20"/>
     </w:p>
     <w:p>
       <w:pPr>
@@ -3397,17 +3416,7 @@
           <w:b/>
           <w:color w:val="C00000"/>
         </w:rPr>
-        <w:t>为临时文件绝对路</w:t>
-      </w:r>
-      <w:bookmarkStart w:id="20" w:name="_GoBack"/>
-      <w:bookmarkEnd w:id="20"/>
-      <w:r>
-        <w:rPr>
-          <w:rFonts w:hint="eastAsia"/>
-          <w:b/>
-          <w:color w:val="C00000"/>
-        </w:rPr>
-        <w:t>径，</w:t>
+        <w:t>为临时文件绝对路径，</w:t>
       </w:r>
       <w:r>
         <w:rPr>
@@ -5137,7 +5146,37 @@
         <w:rPr>
           <w:rFonts w:hint="eastAsia"/>
         </w:rPr>
-        <w:t>该命令行需要重启生效。</w:t>
+        <w:t>该命令行需要重启生效</w:t>
+      </w:r>
+      <w:r>
+        <w:rPr>
+          <w:rFonts w:hint="eastAsia"/>
+        </w:rPr>
+        <w:t>（</w:t>
+      </w:r>
+      <w:r>
+        <w:rPr>
+          <w:rFonts w:hint="eastAsia"/>
+        </w:rPr>
+        <w:t>reboot</w:t>
+      </w:r>
+      <w:r>
+        <w:rPr>
+          <w:rFonts w:hint="eastAsia"/>
+        </w:rPr>
+        <w:t>命令</w:t>
+      </w:r>
+      <w:r>
+        <w:rPr>
+          <w:rFonts w:hint="eastAsia"/>
+        </w:rPr>
+        <w:t>）</w:t>
+      </w:r>
+      <w:r>
+        <w:rPr>
+          <w:rFonts w:hint="eastAsia"/>
+        </w:rPr>
+        <w:t>。</w:t>
       </w:r>
     </w:p>
     <w:p>

</xml_diff>